<commit_message>
c practice are added
</commit_message>
<xml_diff>
--- a/Data Structure/Different type of data types and other important topics in C.docx
+++ b/Data Structure/Different type of data types and other important topics in C.docx
@@ -18922,6 +18922,85 @@
           <w:color w:val="000000"/>
         </w:rPr>
         <w:t> is not a part of the compiler, but is a separate step in the compilation process. In simple terms, a C Preprocessor is just a text substitution tool and it instructs the compiler to do required pre-processing before the actual compilation. We'll refer to the C Preprocessor as CPP.</w:t>
+      </w:r>
+    </w:p>
+    <w:p>
+      <w:pPr>
+        <w:pStyle w:val="NormalWeb"/>
+        <w:spacing w:before="120" w:beforeAutospacing="0" w:after="144" w:afterAutospacing="0"/>
+        <w:ind w:left="48" w:right="48"/>
+        <w:jc w:val="both"/>
+        <w:rPr>
+          <w:rFonts w:ascii="Arial" w:hAnsi="Arial" w:cs="Arial"/>
+          <w:color w:val="C00000"/>
+        </w:rPr>
+      </w:pPr>
+      <w:r>
+        <w:rPr>
+          <w:rFonts w:ascii="Arial" w:hAnsi="Arial" w:cs="Arial"/>
+          <w:color w:val="C00000"/>
+        </w:rPr>
+        <w:t xml:space="preserve">Note: A </w:t>
+      </w:r>
+      <w:r>
+        <w:rPr>
+          <w:rFonts w:ascii="Arial" w:hAnsi="Arial" w:cs="Arial"/>
+          <w:b/>
+          <w:bCs/>
+          <w:color w:val="C00000"/>
+        </w:rPr>
+        <w:t>macro</w:t>
+      </w:r>
+      <w:r>
+        <w:rPr>
+          <w:rFonts w:ascii="Arial" w:hAnsi="Arial" w:cs="Arial"/>
+          <w:color w:val="C00000"/>
+        </w:rPr>
+        <w:t xml:space="preserve"> is a fragment of code which has been given a name. ... Object-like macros resemble data objects when used, function-like macros resemble function calls. You may define any valid identifier as a macro, even if it is a C keyword. The preprocessor does not know anything about keywords.</w:t>
+      </w:r>
+    </w:p>
+    <w:p>
+      <w:pPr>
+        <w:pStyle w:val="NormalWeb"/>
+        <w:spacing w:before="120" w:beforeAutospacing="0" w:after="144" w:afterAutospacing="0"/>
+        <w:ind w:left="48" w:right="48"/>
+        <w:jc w:val="both"/>
+        <w:rPr>
+          <w:rFonts w:ascii="Arial" w:hAnsi="Arial" w:cs="Arial"/>
+          <w:color w:val="C00000"/>
+        </w:rPr>
+      </w:pPr>
+      <w:r>
+        <w:rPr>
+          <w:rFonts w:ascii="Arial" w:hAnsi="Arial" w:cs="Arial"/>
+          <w:color w:val="C00000"/>
+        </w:rPr>
+        <w:t xml:space="preserve">The C preprocessor is a </w:t>
+      </w:r>
+      <w:proofErr w:type="spellStart"/>
+      <w:r>
+        <w:rPr>
+          <w:rFonts w:ascii="Arial" w:hAnsi="Arial" w:cs="Arial"/>
+          <w:b/>
+          <w:bCs/>
+          <w:color w:val="C00000"/>
+        </w:rPr>
+        <w:t>micro</w:t>
+      </w:r>
+      <w:r>
+        <w:rPr>
+          <w:rFonts w:ascii="Arial" w:hAnsi="Arial" w:cs="Arial"/>
+          <w:color w:val="C00000"/>
+        </w:rPr>
+        <w:t xml:space="preserve"> processor</w:t>
+      </w:r>
+      <w:proofErr w:type="spellEnd"/>
+      <w:r>
+        <w:rPr>
+          <w:rFonts w:ascii="Arial" w:hAnsi="Arial" w:cs="Arial"/>
+          <w:color w:val="C00000"/>
+        </w:rPr>
+        <w:t xml:space="preserve"> that is used by compiler to transform your code before compilation. It is called micro preprocessor because it allows us to add macros.</w:t>
       </w:r>
     </w:p>
     <w:p>
@@ -19513,6 +19592,7 @@
                 <w:rFonts w:ascii="Arial" w:hAnsi="Arial" w:cs="Arial"/>
                 <w:color w:val="000000"/>
               </w:rPr>
+              <w:lastRenderedPageBreak/>
               <w:t>Returns true if this macro is not defined.</w:t>
             </w:r>
           </w:p>
@@ -19547,6 +19627,7 @@
               <w:rPr>
                 <w:rFonts w:ascii="Arial" w:hAnsi="Arial" w:cs="Arial"/>
               </w:rPr>
+              <w:lastRenderedPageBreak/>
               <w:t>6</w:t>
             </w:r>
           </w:p>
@@ -19640,7 +19721,6 @@
               <w:rPr>
                 <w:rFonts w:ascii="Arial" w:hAnsi="Arial" w:cs="Arial"/>
               </w:rPr>
-              <w:lastRenderedPageBreak/>
               <w:t>7</w:t>
             </w:r>
           </w:p>
@@ -20478,6 +20558,7 @@
           <w:rFonts w:ascii="Arial" w:hAnsi="Arial" w:cs="Arial"/>
           <w:color w:val="000000"/>
         </w:rPr>
+        <w:lastRenderedPageBreak/>
         <w:t>It tells the CPP to undefine existing FILE_SIZE and define it as 42.</w:t>
       </w:r>
     </w:p>
@@ -20635,7 +20716,6 @@
           <w:sz w:val="23"/>
           <w:szCs w:val="23"/>
         </w:rPr>
-        <w:lastRenderedPageBreak/>
         <w:t>#ifdef</w:t>
       </w:r>
       <w:r>
@@ -21717,7 +21797,6 @@
           <w:sz w:val="23"/>
           <w:szCs w:val="23"/>
         </w:rPr>
-        <w:lastRenderedPageBreak/>
         <w:t xml:space="preserve">   </w:t>
       </w:r>
       <w:proofErr w:type="spellStart"/>
@@ -23196,6 +23275,7 @@
           <w:sz w:val="23"/>
           <w:szCs w:val="23"/>
         </w:rPr>
+        <w:lastRenderedPageBreak/>
         <w:t>}</w:t>
       </w:r>
     </w:p>
@@ -23248,7 +23328,6 @@
           <w:b/>
           <w:bCs/>
         </w:rPr>
-        <w:lastRenderedPageBreak/>
         <w:t>The Token Pasting (##) Operator</w:t>
       </w:r>
     </w:p>
@@ -24595,6 +24674,7 @@
           <w:sz w:val="23"/>
           <w:szCs w:val="23"/>
         </w:rPr>
+        <w:lastRenderedPageBreak/>
         <w:t>}</w:t>
       </w:r>
     </w:p>
@@ -24652,7 +24732,6 @@
           <w:sz w:val="35"/>
           <w:szCs w:val="35"/>
         </w:rPr>
-        <w:lastRenderedPageBreak/>
         <w:t>Parameterized Macros</w:t>
       </w:r>
     </w:p>
@@ -25948,6 +26027,7 @@
           <w:rFonts w:ascii="Arial" w:hAnsi="Arial" w:cs="Arial"/>
           <w:color w:val="000000"/>
         </w:rPr>
+        <w:lastRenderedPageBreak/>
         <w:t>Including a header file is equal to copying the content of the header file but we do not do it because it will be error-prone and it is not a good idea to copy the content of a header file in the source files, especially if we have multiple source files in a program.</w:t>
       </w:r>
     </w:p>
@@ -25989,7 +26069,6 @@
           <w:sz w:val="35"/>
           <w:szCs w:val="35"/>
         </w:rPr>
-        <w:lastRenderedPageBreak/>
         <w:t>Include Syntax</w:t>
       </w:r>
     </w:p>
@@ -26852,6 +26931,7 @@
           <w:sz w:val="23"/>
           <w:szCs w:val="23"/>
         </w:rPr>
+        <w:lastRenderedPageBreak/>
         <w:t>}</w:t>
       </w:r>
     </w:p>
@@ -26919,7 +26999,6 @@
           <w:sz w:val="23"/>
           <w:szCs w:val="23"/>
         </w:rPr>
-        <w:lastRenderedPageBreak/>
         <w:t>#ifndef</w:t>
       </w:r>
       <w:r>
@@ -27532,13 +27611,24 @@
           <w:color w:val="FF0000"/>
         </w:rPr>
       </w:pPr>
-      <w:r>
+    </w:p>
+    <w:p>
+      <w:pPr>
         <w:rPr>
           <w:rFonts w:ascii="Arial" w:hAnsi="Arial" w:cs="Arial"/>
           <w:b/>
           <w:bCs/>
           <w:color w:val="FF0000"/>
         </w:rPr>
+      </w:pPr>
+      <w:r>
+        <w:rPr>
+          <w:rFonts w:ascii="Arial" w:hAnsi="Arial" w:cs="Arial"/>
+          <w:b/>
+          <w:bCs/>
+          <w:color w:val="FF0000"/>
+        </w:rPr>
+        <w:lastRenderedPageBreak/>
         <w:t>Memory management:</w:t>
       </w:r>
     </w:p>
@@ -27736,7 +27826,6 @@
               <w:rPr>
                 <w:rFonts w:ascii="Arial" w:hAnsi="Arial" w:cs="Arial"/>
               </w:rPr>
-              <w:lastRenderedPageBreak/>
               <w:t>1</w:t>
             </w:r>
           </w:p>
@@ -29063,6 +29152,24 @@
         </w:rPr>
         <w:t xml:space="preserve"> </w:t>
       </w:r>
+      <w:r>
+        <w:rPr>
+          <w:rStyle w:val="pln"/>
+          <w:color w:val="000000"/>
+          <w:sz w:val="23"/>
+          <w:szCs w:val="23"/>
+        </w:rPr>
+        <w:t>(</w:t>
+      </w:r>
+      <w:r>
+        <w:rPr>
+          <w:rStyle w:val="pln"/>
+          <w:color w:val="2F5496" w:themeColor="accent1" w:themeShade="BF"/>
+          <w:sz w:val="23"/>
+          <w:szCs w:val="23"/>
+        </w:rPr>
+        <w:t>char</w:t>
+      </w:r>
       <w:proofErr w:type="gramStart"/>
       <w:r>
         <w:rPr>
@@ -29071,8 +29178,18 @@
           <w:sz w:val="23"/>
           <w:szCs w:val="23"/>
         </w:rPr>
+        <w:t>*)</w:t>
+      </w:r>
+      <w:r>
+        <w:rPr>
+          <w:rStyle w:val="pln"/>
+          <w:color w:val="000000"/>
+          <w:sz w:val="23"/>
+          <w:szCs w:val="23"/>
+        </w:rPr>
         <w:t>malloc</w:t>
       </w:r>
+      <w:proofErr w:type="gramEnd"/>
       <w:r>
         <w:rPr>
           <w:rStyle w:val="pun"/>
@@ -29100,7 +29217,6 @@
         </w:rPr>
         <w:t>200</w:t>
       </w:r>
-      <w:proofErr w:type="gramEnd"/>
       <w:r>
         <w:rPr>
           <w:rStyle w:val="pln"/>
@@ -29234,7 +29350,6 @@
           <w:sz w:val="23"/>
           <w:szCs w:val="23"/>
         </w:rPr>
-        <w:lastRenderedPageBreak/>
         <w:t xml:space="preserve">   </w:t>
       </w:r>
       <w:proofErr w:type="gramStart"/>
@@ -29849,6 +29964,25 @@
           <w:szCs w:val="23"/>
         </w:rPr>
         <w:t>}</w:t>
+      </w:r>
+    </w:p>
+    <w:p>
+      <w:pPr>
+        <w:pStyle w:val="NormalWeb"/>
+        <w:spacing w:before="120" w:beforeAutospacing="0" w:after="144" w:afterAutospacing="0"/>
+        <w:ind w:left="48" w:right="48"/>
+        <w:jc w:val="both"/>
+        <w:rPr>
+          <w:rFonts w:ascii="Arial" w:hAnsi="Arial" w:cs="Arial"/>
+          <w:color w:val="C45911" w:themeColor="accent2" w:themeShade="BF"/>
+        </w:rPr>
+      </w:pPr>
+      <w:r>
+        <w:rPr>
+          <w:rFonts w:ascii="Arial" w:hAnsi="Arial" w:cs="Arial"/>
+          <w:color w:val="C45911" w:themeColor="accent2" w:themeShade="BF"/>
+        </w:rPr>
+        <w:t>For video: https://www.youtube.com/watch?v=734IQSAkww4</w:t>
       </w:r>
     </w:p>
     <w:p>
@@ -30523,6 +30657,7 @@
           <w:sz w:val="23"/>
           <w:szCs w:val="23"/>
         </w:rPr>
+        <w:lastRenderedPageBreak/>
         <w:t>int</w:t>
       </w:r>
       <w:r>
@@ -30957,6 +31092,24 @@
         </w:rPr>
         <w:t xml:space="preserve"> </w:t>
       </w:r>
+      <w:r>
+        <w:rPr>
+          <w:rStyle w:val="pln"/>
+          <w:color w:val="000000"/>
+          <w:sz w:val="23"/>
+          <w:szCs w:val="23"/>
+        </w:rPr>
+        <w:t>(</w:t>
+      </w:r>
+      <w:r>
+        <w:rPr>
+          <w:rStyle w:val="pln"/>
+          <w:color w:val="2F5496" w:themeColor="accent1" w:themeShade="BF"/>
+          <w:sz w:val="23"/>
+          <w:szCs w:val="23"/>
+        </w:rPr>
+        <w:t>char</w:t>
+      </w:r>
       <w:proofErr w:type="gramStart"/>
       <w:r>
         <w:rPr>
@@ -30965,8 +31118,18 @@
           <w:sz w:val="23"/>
           <w:szCs w:val="23"/>
         </w:rPr>
+        <w:t>*)</w:t>
+      </w:r>
+      <w:r>
+        <w:rPr>
+          <w:rStyle w:val="pln"/>
+          <w:color w:val="000000"/>
+          <w:sz w:val="23"/>
+          <w:szCs w:val="23"/>
+        </w:rPr>
         <w:t>malloc</w:t>
       </w:r>
+      <w:proofErr w:type="gramEnd"/>
       <w:r>
         <w:rPr>
           <w:rStyle w:val="pun"/>
@@ -30994,7 +31157,6 @@
         </w:rPr>
         <w:t>30</w:t>
       </w:r>
-      <w:proofErr w:type="gramEnd"/>
       <w:r>
         <w:rPr>
           <w:rStyle w:val="pln"/>
@@ -31128,7 +31290,6 @@
           <w:sz w:val="23"/>
           <w:szCs w:val="23"/>
         </w:rPr>
-        <w:lastRenderedPageBreak/>
         <w:t xml:space="preserve">   </w:t>
       </w:r>
       <w:proofErr w:type="gramStart"/>
@@ -31631,8 +31792,35 @@
         </w:rPr>
         <w:t xml:space="preserve"> </w:t>
       </w:r>
+      <w:r>
+        <w:rPr>
+          <w:rStyle w:val="pln"/>
+          <w:color w:val="000000"/>
+          <w:sz w:val="23"/>
+          <w:szCs w:val="23"/>
+        </w:rPr>
+        <w:t>(</w:t>
+      </w:r>
+      <w:r>
+        <w:rPr>
+          <w:rStyle w:val="pln"/>
+          <w:color w:val="2F5496" w:themeColor="accent1" w:themeShade="BF"/>
+          <w:sz w:val="23"/>
+          <w:szCs w:val="23"/>
+        </w:rPr>
+        <w:t>char</w:t>
+      </w:r>
+      <w:proofErr w:type="gramStart"/>
+      <w:r>
+        <w:rPr>
+          <w:rStyle w:val="pln"/>
+          <w:color w:val="000000"/>
+          <w:sz w:val="23"/>
+          <w:szCs w:val="23"/>
+        </w:rPr>
+        <w:t>*)</w:t>
+      </w:r>
       <w:proofErr w:type="spellStart"/>
-      <w:proofErr w:type="gramStart"/>
       <w:r>
         <w:rPr>
           <w:rStyle w:val="pln"/>
@@ -31643,6 +31831,7 @@
         <w:t>realloc</w:t>
       </w:r>
       <w:proofErr w:type="spellEnd"/>
+      <w:proofErr w:type="gramEnd"/>
       <w:r>
         <w:rPr>
           <w:rStyle w:val="pun"/>
@@ -31661,7 +31850,6 @@
         </w:rPr>
         <w:t xml:space="preserve"> description</w:t>
       </w:r>
-      <w:proofErr w:type="gramEnd"/>
       <w:r>
         <w:rPr>
           <w:rStyle w:val="pun"/>
@@ -33293,6 +33481,7 @@
   <w:style w:type="character" w:default="1" w:styleId="DefaultParagraphFont">
     <w:name w:val="Default Paragraph Font"/>
     <w:uiPriority w:val="1"/>
+    <w:semiHidden/>
     <w:unhideWhenUsed/>
   </w:style>
   <w:style w:type="table" w:default="1" w:styleId="TableNormal">

</xml_diff>